<commit_message>
Test commit from personal github and home machine
</commit_message>
<xml_diff>
--- a/instructions/Start Servers.docx
+++ b/instructions/Start Servers.docx
@@ -47,21 +47,7 @@
         <w:rPr>
           <w:rFonts w:cstheme="minorHAnsi"/>
         </w:rPr>
-        <w:t xml:space="preserve"> ‘</w:t>
-      </w:r>
-      <w:proofErr w:type="spellStart"/>
-      <w:r>
-        <w:rPr>
-          <w:rFonts w:cstheme="minorHAnsi"/>
-        </w:rPr>
-        <w:t>mongod</w:t>
-      </w:r>
-      <w:proofErr w:type="spellEnd"/>
-      <w:r>
-        <w:rPr>
-          <w:rFonts w:cstheme="minorHAnsi"/>
-        </w:rPr>
-        <w:t>’</w:t>
+        <w:t xml:space="preserve"> ‘mongod’</w:t>
       </w:r>
       <w:r>
         <w:rPr>
@@ -124,55 +110,7 @@
           <w:rFonts w:cstheme="minorHAnsi"/>
           <w:color w:val="000000"/>
         </w:rPr>
-        <w:t>cd /Users/</w:t>
-      </w:r>
-      <w:proofErr w:type="spellStart"/>
-      <w:r>
-        <w:rPr>
-          <w:rFonts w:cstheme="minorHAnsi"/>
-          <w:color w:val="000000"/>
-        </w:rPr>
-        <w:t>johnathanhawbecker</w:t>
-      </w:r>
-      <w:proofErr w:type="spellEnd"/>
-      <w:r>
-        <w:rPr>
-          <w:rFonts w:cstheme="minorHAnsi"/>
-          <w:color w:val="000000"/>
-        </w:rPr>
-        <w:t>/</w:t>
-      </w:r>
-      <w:proofErr w:type="spellStart"/>
-      <w:r>
-        <w:rPr>
-          <w:rFonts w:cstheme="minorHAnsi"/>
-          <w:color w:val="000000"/>
-        </w:rPr>
-        <w:t>AngularLabs</w:t>
-      </w:r>
-      <w:proofErr w:type="spellEnd"/>
-      <w:r>
-        <w:rPr>
-          <w:rFonts w:cstheme="minorHAnsi"/>
-          <w:color w:val="000000"/>
-        </w:rPr>
-        <w:t>-master/</w:t>
-      </w:r>
-      <w:proofErr w:type="spellStart"/>
-      <w:r>
-        <w:rPr>
-          <w:rFonts w:cstheme="minorHAnsi"/>
-          <w:color w:val="000000"/>
-        </w:rPr>
-        <w:t>webServer</w:t>
-      </w:r>
-      <w:proofErr w:type="spellEnd"/>
-      <w:r>
-        <w:rPr>
-          <w:rFonts w:cstheme="minorHAnsi"/>
-          <w:color w:val="000000"/>
-        </w:rPr>
-        <w:t>’</w:t>
+        <w:t>cd /Users/johnathanhawbecker/AngularLabs-master/webServer’</w:t>
       </w:r>
       <w:r>
         <w:rPr>
@@ -205,30 +143,7 @@
           <w:rFonts w:cstheme="minorHAnsi"/>
           <w:color w:val="000000"/>
         </w:rPr>
-        <w:t>‘</w:t>
-      </w:r>
-      <w:r>
-        <w:rPr>
-          <w:rFonts w:cstheme="minorHAnsi"/>
-          <w:color w:val="000000"/>
-        </w:rPr>
-        <w:t xml:space="preserve">node </w:t>
-      </w:r>
-      <w:proofErr w:type="spellStart"/>
-      <w:r>
-        <w:rPr>
-          <w:rFonts w:cstheme="minorHAnsi"/>
-          <w:color w:val="000000"/>
-        </w:rPr>
-        <w:t>warehouseServer</w:t>
-      </w:r>
-      <w:proofErr w:type="spellEnd"/>
-      <w:r>
-        <w:rPr>
-          <w:rFonts w:cstheme="minorHAnsi"/>
-          <w:color w:val="000000"/>
-        </w:rPr>
-        <w:t>’</w:t>
+        <w:t>‘node warehouseServer’</w:t>
       </w:r>
       <w:r>
         <w:rPr>
@@ -254,23 +169,7 @@
           <w:rFonts w:cstheme="minorHAnsi"/>
           <w:color w:val="000000"/>
         </w:rPr>
-        <w:t>Open Browser window and type ‘localhost:3000/</w:t>
-      </w:r>
-      <w:proofErr w:type="spellStart"/>
-      <w:r>
-        <w:rPr>
-          <w:rFonts w:cstheme="minorHAnsi"/>
-          <w:color w:val="000000"/>
-        </w:rPr>
-        <w:t>api</w:t>
-      </w:r>
-      <w:proofErr w:type="spellEnd"/>
-      <w:r>
-        <w:rPr>
-          <w:rFonts w:cstheme="minorHAnsi"/>
-          <w:color w:val="000000"/>
-        </w:rPr>
-        <w:t>/products’</w:t>
+        <w:t>Open Browser window and type ‘localhost:3000/api/products’</w:t>
       </w:r>
     </w:p>
     <w:p>
@@ -321,53 +220,7 @@
           <w:rFonts w:cstheme="minorHAnsi"/>
           <w:color w:val="000000"/>
         </w:rPr>
-        <w:t>cd /Users/</w:t>
-      </w:r>
-      <w:proofErr w:type="spellStart"/>
-      <w:r>
-        <w:rPr>
-          <w:rFonts w:cstheme="minorHAnsi"/>
-          <w:color w:val="000000"/>
-        </w:rPr>
-        <w:t>johnathanhawbecker</w:t>
-      </w:r>
-      <w:proofErr w:type="spellEnd"/>
-      <w:r>
-        <w:rPr>
-          <w:rFonts w:cstheme="minorHAnsi"/>
-          <w:color w:val="000000"/>
-        </w:rPr>
-        <w:t>/</w:t>
-      </w:r>
-      <w:proofErr w:type="spellStart"/>
-      <w:r>
-        <w:rPr>
-          <w:rFonts w:cstheme="minorHAnsi"/>
-          <w:color w:val="000000"/>
-        </w:rPr>
-        <w:t>AngularLabs</w:t>
-      </w:r>
-      <w:proofErr w:type="spellEnd"/>
-      <w:r>
-        <w:rPr>
-          <w:rFonts w:cstheme="minorHAnsi"/>
-          <w:color w:val="000000"/>
-        </w:rPr>
-        <w:t>-master/warehouse</w:t>
-      </w:r>
-      <w:r>
-        <w:rPr>
-          <w:rFonts w:cstheme="minorHAnsi"/>
-          <w:color w:val="000000"/>
-        </w:rPr>
-        <w:t>’</w:t>
-      </w:r>
-      <w:r>
-        <w:rPr>
-          <w:rFonts w:cstheme="minorHAnsi"/>
-          <w:color w:val="000000"/>
-        </w:rPr>
-        <w:t xml:space="preserve"> hit enter</w:t>
+        <w:t>cd /Users/johnathanhawbecker/AngularLabs-master/warehouse’ hit enter</w:t>
       </w:r>
     </w:p>
     <w:p>
@@ -420,16 +273,64 @@
         <w:rPr>
           <w:rFonts w:cstheme="minorHAnsi"/>
         </w:rPr>
-        <w:t>Open another browser and type ‘localhost:4200</w:t>
-      </w:r>
+        <w:t>Open another browser and type ‘localhost:4200’</w:t>
+      </w:r>
+    </w:p>
+    <w:p>
+      <w:pPr>
+        <w:rPr>
+          <w:rFonts w:cstheme="minorHAnsi"/>
+        </w:rPr>
+      </w:pPr>
+    </w:p>
+    <w:p>
+      <w:pPr>
+        <w:rPr>
+          <w:rFonts w:cstheme="minorHAnsi"/>
+        </w:rPr>
+      </w:pPr>
+    </w:p>
+    <w:p>
+      <w:pPr>
+        <w:rPr>
+          <w:rFonts w:cstheme="minorHAnsi"/>
+        </w:rPr>
+      </w:pPr>
+    </w:p>
+    <w:p>
+      <w:pPr>
+        <w:rPr>
+          <w:rFonts w:cstheme="minorHAnsi"/>
+        </w:rPr>
+      </w:pPr>
+      <w:r>
+        <w:rPr>
+          <w:rFonts w:cstheme="minorHAnsi"/>
+        </w:rPr>
+        <w:t>How to setup mongo db on mac</w:t>
+      </w:r>
+    </w:p>
+    <w:p>
+      <w:pPr>
+        <w:rPr>
+          <w:rFonts w:cstheme="minorHAnsi"/>
+        </w:rPr>
+      </w:pPr>
+      <w:r>
+        <w:rPr>
+          <w:rFonts w:cstheme="minorHAnsi"/>
+        </w:rPr>
+        <w:t>https://www.youtube.com/watch?v=DX15WbKidXY</w:t>
+      </w:r>
+    </w:p>
+    <w:p>
+      <w:pPr>
+        <w:rPr>
+          <w:rFonts w:cstheme="minorHAnsi"/>
+        </w:rPr>
+      </w:pPr>
       <w:bookmarkStart w:id="0" w:name="_GoBack"/>
       <w:bookmarkEnd w:id="0"/>
-      <w:r>
-        <w:rPr>
-          <w:rFonts w:cstheme="minorHAnsi"/>
-        </w:rPr>
-        <w:t>’</w:t>
-      </w:r>
     </w:p>
     <w:sectPr>
       <w:pgSz w:w="12240" w:h="15840"/>

</xml_diff>